<commit_message>
updated the "Data_RDIT.docx" and created the "Log_RDIT.docx"
</commit_message>
<xml_diff>
--- a/Data_RDIT.docx
+++ b/Data_RDIT.docx
@@ -36,7 +36,7 @@
       <w:tr>
         <w:tc>
           <w:tcPr>
-            <w:tcW w:w="4788" w:type="dxa"/>
+            <w:tcW w:w="4684" w:type="dxa"/>
           </w:tcPr>
           <w:p>
             <w:r>
@@ -46,7 +46,7 @@
         </w:tc>
         <w:tc>
           <w:tcPr>
-            <w:tcW w:w="4788" w:type="dxa"/>
+            <w:tcW w:w="4666" w:type="dxa"/>
           </w:tcPr>
           <w:p>
             <w:r>
@@ -58,20 +58,17 @@
       <w:tr>
         <w:tc>
           <w:tcPr>
-            <w:tcW w:w="4788" w:type="dxa"/>
+            <w:tcW w:w="4684" w:type="dxa"/>
           </w:tcPr>
           <w:p>
             <w:r>
-              <w:t>OUTP</w:t>
-            </w:r>
-            <w:r>
-              <w:t>UTFILE</w:t>
+              <w:t>OUTPUTDATA</w:t>
             </w:r>
           </w:p>
         </w:tc>
         <w:tc>
           <w:tcPr>
-            <w:tcW w:w="4788" w:type="dxa"/>
+            <w:tcW w:w="4666" w:type="dxa"/>
           </w:tcPr>
           <w:p>
             <w:pPr>
@@ -85,74 +82,245 @@
                 <w:rFonts w:ascii="Calibri" w:hAnsi="Calibri" w:cs="Calibri"/>
                 <w:color w:val="000000"/>
               </w:rPr>
-              <w:t>The user was able to specify an Output File in the main window by direct entry</w:t>
+              <w:t xml:space="preserve">The user was able to create an ASCII tabular (spreadsheet) output file containing the following columns: </w:t>
+            </w:r>
+            <w:r>
+              <w:rPr>
+                <w:rFonts w:ascii="Calibri" w:hAnsi="Calibri" w:cs="Calibri"/>
+                <w:color w:val="000000"/>
+              </w:rPr>
+              <w:br/>
+            </w:r>
+          </w:p>
+          <w:p>
+            <w:pPr>
+              <w:rPr>
+                <w:rFonts w:ascii="Calibri" w:hAnsi="Calibri" w:cs="Calibri"/>
+                <w:color w:val="000000"/>
+              </w:rPr>
+            </w:pPr>
+            <w:r>
+              <w:rPr>
+                <w:rFonts w:ascii="Calibri" w:hAnsi="Calibri" w:cs="Calibri"/>
+                <w:color w:val="000000"/>
+              </w:rPr>
+              <w:t>Time:</w:t>
+            </w:r>
+            <w:r>
+              <w:rPr>
+                <w:rFonts w:ascii="Calibri" w:hAnsi="Calibri" w:cs="Calibri"/>
+                <w:color w:val="000000"/>
+              </w:rPr>
+              <w:t xml:space="preserve"> </w:t>
+            </w:r>
+            <w:r>
+              <w:rPr>
+                <w:rFonts w:ascii="Calibri" w:hAnsi="Calibri" w:cs="Calibri"/>
+                <w:color w:val="000000"/>
+              </w:rPr>
+              <w:t>The GPS Time-Of-Week from the input data, in seconds</w:t>
+            </w:r>
+            <w:r>
+              <w:rPr>
+                <w:rFonts w:ascii="Calibri" w:hAnsi="Calibri" w:cs="Calibri"/>
+                <w:color w:val="000000"/>
+              </w:rPr>
+              <w:br/>
+            </w:r>
+          </w:p>
+          <w:p>
+            <w:pPr>
+              <w:rPr>
+                <w:rFonts w:ascii="Calibri" w:hAnsi="Calibri" w:cs="Calibri"/>
+                <w:color w:val="000000"/>
+              </w:rPr>
+            </w:pPr>
+            <w:r>
+              <w:rPr>
+                <w:rFonts w:ascii="Calibri" w:hAnsi="Calibri" w:cs="Calibri"/>
+                <w:color w:val="000000"/>
+              </w:rPr>
+              <w:t>UTC Time: The UTC Time-Of-Day, converted from the input data, in seconds</w:t>
+            </w:r>
+            <w:r>
+              <w:rPr>
+                <w:rFonts w:ascii="Calibri" w:hAnsi="Calibri" w:cs="Calibri"/>
+                <w:color w:val="000000"/>
+              </w:rPr>
+              <w:br/>
+            </w:r>
+          </w:p>
+          <w:p>
+            <w:pPr>
+              <w:rPr>
+                <w:rFonts w:ascii="Calibri" w:hAnsi="Calibri" w:cs="Calibri"/>
+                <w:color w:val="000000"/>
+              </w:rPr>
+            </w:pPr>
+            <w:r>
+              <w:rPr>
+                <w:rFonts w:ascii="Calibri" w:hAnsi="Calibri" w:cs="Calibri"/>
+                <w:color w:val="000000"/>
+              </w:rPr>
+              <w:t>NS: The number of GPS Satellites tracked</w:t>
+            </w:r>
+            <w:r>
+              <w:rPr>
+                <w:rFonts w:ascii="Calibri" w:hAnsi="Calibri" w:cs="Calibri"/>
+                <w:color w:val="000000"/>
+              </w:rPr>
+              <w:br/>
+            </w:r>
+          </w:p>
+          <w:p>
+            <w:pPr>
+              <w:rPr>
+                <w:rFonts w:ascii="Calibri" w:hAnsi="Calibri" w:cs="Calibri"/>
+                <w:color w:val="000000"/>
+              </w:rPr>
+            </w:pPr>
+            <w:r>
+              <w:rPr>
+                <w:rFonts w:ascii="Calibri" w:hAnsi="Calibri" w:cs="Calibri"/>
+                <w:color w:val="000000"/>
+              </w:rPr>
+              <w:t>E: The E-Axis ECEF Position from the input data, in meters</w:t>
+            </w:r>
+            <w:r>
+              <w:rPr>
+                <w:rFonts w:ascii="Calibri" w:hAnsi="Calibri" w:cs="Calibri"/>
+                <w:color w:val="000000"/>
+              </w:rPr>
+              <w:br/>
+            </w:r>
+          </w:p>
+          <w:p>
+            <w:pPr>
+              <w:rPr>
+                <w:rFonts w:ascii="Calibri" w:hAnsi="Calibri" w:cs="Calibri"/>
+                <w:color w:val="000000"/>
+              </w:rPr>
+            </w:pPr>
+            <w:r>
+              <w:rPr>
+                <w:rFonts w:ascii="Calibri" w:hAnsi="Calibri" w:cs="Calibri"/>
+                <w:color w:val="000000"/>
+              </w:rPr>
+              <w:t>F: The F-Axis ECEF Position from the input data, in meters</w:t>
+            </w:r>
+            <w:r>
+              <w:rPr>
+                <w:rFonts w:ascii="Calibri" w:hAnsi="Calibri" w:cs="Calibri"/>
+                <w:color w:val="000000"/>
+              </w:rPr>
+              <w:br/>
+            </w:r>
+          </w:p>
+          <w:p>
+            <w:pPr>
+              <w:rPr>
+                <w:rFonts w:ascii="Calibri" w:hAnsi="Calibri" w:cs="Calibri"/>
+                <w:color w:val="000000"/>
+              </w:rPr>
+            </w:pPr>
+            <w:r>
+              <w:rPr>
+                <w:rFonts w:ascii="Calibri" w:hAnsi="Calibri" w:cs="Calibri"/>
+                <w:color w:val="000000"/>
+              </w:rPr>
+              <w:t>G: The G-Axis ECEF Position from the input data, in meters</w:t>
+            </w:r>
+            <w:r>
+              <w:rPr>
+                <w:rFonts w:ascii="Calibri" w:hAnsi="Calibri" w:cs="Calibri"/>
+                <w:color w:val="000000"/>
+              </w:rPr>
+              <w:br/>
+            </w:r>
+          </w:p>
+          <w:p>
+            <w:pPr>
+              <w:rPr>
+                <w:rFonts w:ascii="Calibri" w:hAnsi="Calibri" w:cs="Calibri"/>
+                <w:color w:val="000000"/>
+              </w:rPr>
+            </w:pPr>
+            <w:r>
+              <w:rPr>
+                <w:rFonts w:ascii="Calibri" w:hAnsi="Calibri" w:cs="Calibri"/>
+                <w:color w:val="000000"/>
+              </w:rPr>
+              <w:t>DeltaE: The Delta of the E column and the E-Axis of the Antenna Position, in meters</w:t>
+            </w:r>
+            <w:r>
+              <w:rPr>
+                <w:rFonts w:ascii="Calibri" w:hAnsi="Calibri" w:cs="Calibri"/>
+                <w:color w:val="000000"/>
+              </w:rPr>
+              <w:br/>
+            </w:r>
+          </w:p>
+          <w:p>
+            <w:pPr>
+              <w:rPr>
+                <w:rFonts w:ascii="Calibri" w:hAnsi="Calibri" w:cs="Calibri"/>
+                <w:color w:val="000000"/>
+              </w:rPr>
+            </w:pPr>
+            <w:r>
+              <w:rPr>
+                <w:rFonts w:ascii="Calibri" w:hAnsi="Calibri" w:cs="Calibri"/>
+                <w:color w:val="000000"/>
+              </w:rPr>
+              <w:t>DeltaF: The Delta of the F column and the F-Axis of the Antenna Position, in meters</w:t>
+            </w:r>
+            <w:r>
+              <w:rPr>
+                <w:rFonts w:ascii="Calibri" w:hAnsi="Calibri" w:cs="Calibri"/>
+                <w:color w:val="000000"/>
+              </w:rPr>
+              <w:br/>
+            </w:r>
+          </w:p>
+          <w:p>
+            <w:pPr>
+              <w:rPr>
+                <w:rFonts w:ascii="Calibri" w:hAnsi="Calibri" w:cs="Calibri"/>
+                <w:color w:val="000000"/>
+              </w:rPr>
+            </w:pPr>
+            <w:r>
+              <w:rPr>
+                <w:rFonts w:ascii="Calibri" w:hAnsi="Calibri" w:cs="Calibri"/>
+                <w:color w:val="000000"/>
+              </w:rPr>
+              <w:t>DeltaG: The Delta of the G column and the G-Axis of the Antenna Position, in meters</w:t>
+            </w:r>
+            <w:r>
+              <w:rPr>
+                <w:rFonts w:ascii="Calibri" w:hAnsi="Calibri" w:cs="Calibri"/>
+                <w:color w:val="000000"/>
+              </w:rPr>
+              <w:br/>
+            </w:r>
+          </w:p>
+          <w:p>
+            <w:pPr>
+              <w:rPr>
+                <w:rFonts w:ascii="Calibri" w:hAnsi="Calibri" w:cs="Calibri"/>
+                <w:color w:val="000000"/>
+              </w:rPr>
+            </w:pPr>
+            <w:r>
+              <w:rPr>
+                <w:rFonts w:ascii="Calibri" w:hAnsi="Calibri" w:cs="Calibri"/>
+                <w:color w:val="000000"/>
+              </w:rPr>
+              <w:t>RSS: The Root-Sum-Square of the DeltaE, DeltaF, and DeltaG columns</w:t>
             </w:r>
           </w:p>
         </w:tc>
       </w:tr>
-      <w:tr>
-        <w:tc>
-          <w:tcPr>
-            <w:tcW w:w="4788" w:type="dxa"/>
-          </w:tcPr>
-          <w:p>
-            <w:pPr>
-              <w:rPr>
-                <w:rFonts w:ascii="Calibri" w:hAnsi="Calibri" w:cs="Calibri"/>
-                <w:color w:val="000000"/>
-              </w:rPr>
-            </w:pPr>
-            <w:r>
-              <w:rPr>
-                <w:rFonts w:ascii="Calibri" w:hAnsi="Calibri" w:cs="Calibri"/>
-                <w:color w:val="000000"/>
-              </w:rPr>
-              <w:t>OUT</w:t>
-            </w:r>
-            <w:r>
-              <w:rPr>
-                <w:rFonts w:ascii="Calibri" w:hAnsi="Calibri" w:cs="Calibri"/>
-                <w:color w:val="000000"/>
-              </w:rPr>
-              <w:t>PUTSELECT</w:t>
-            </w:r>
-          </w:p>
-        </w:tc>
-        <w:tc>
-          <w:tcPr>
-            <w:tcW w:w="4788" w:type="dxa"/>
-          </w:tcPr>
-          <w:p>
-            <w:pPr>
-              <w:rPr>
-                <w:rFonts w:ascii="Calibri" w:hAnsi="Calibri" w:cs="Calibri"/>
-                <w:color w:val="000000"/>
-              </w:rPr>
-            </w:pPr>
-            <w:r>
-              <w:rPr>
-                <w:rFonts w:ascii="Calibri" w:hAnsi="Calibri" w:cs="Calibri"/>
-                <w:color w:val="000000"/>
-              </w:rPr>
-              <w:t>The user was able to select an existing Output File in the main window by browsing</w:t>
-            </w:r>
-          </w:p>
-        </w:tc>
-      </w:tr>
-      <w:tr>
-        <w:tc>
-          <w:tcPr>
-            <w:tcW w:w="4788" w:type="dxa"/>
-          </w:tcPr>
-          <w:p/>
-        </w:tc>
-        <w:tc>
-          <w:tcPr>
-            <w:tcW w:w="4788" w:type="dxa"/>
-          </w:tcPr>
-          <w:p/>
-        </w:tc>
-      </w:tr>
     </w:tbl>
     <w:p>
       <w:pPr>
@@ -180,53 +348,19 @@
         </w:numPr>
       </w:pPr>
       <w:r>
-        <w:t xml:space="preserve">The user </w:t>
-      </w:r>
-      <w:proofErr w:type="gramStart"/>
-      <w:r>
-        <w:t>is able to</w:t>
-      </w:r>
-      <w:proofErr w:type="gramEnd"/>
-      <w:r>
-        <w:t xml:space="preserve"> type an </w:t>
-      </w:r>
-      <w:r>
-        <w:t>output</w:t>
-      </w:r>
-      <w:r>
-        <w:t xml:space="preserve"> file path into a text field on a GUI interface</w:t>
-      </w:r>
-    </w:p>
-    <w:p>
-      <w:pPr>
-        <w:pStyle w:val="ListParagraph"/>
-        <w:numPr>
-          <w:ilvl w:val="1"/>
-          <w:numId w:val="1"/>
-        </w:numPr>
-      </w:pPr>
-      <w:r>
-        <w:t xml:space="preserve">The user </w:t>
-      </w:r>
-      <w:proofErr w:type="gramStart"/>
-      <w:r>
-        <w:t>is able to</w:t>
-      </w:r>
-      <w:proofErr w:type="gramEnd"/>
-      <w:r>
-        <w:t xml:space="preserve"> browse for a</w:t>
-      </w:r>
-      <w:r>
-        <w:t>n output</w:t>
-      </w:r>
-      <w:r>
-        <w:t xml:space="preserve"> file through a standard </w:t>
-      </w:r>
-      <w:r>
-        <w:t xml:space="preserve">save </w:t>
-      </w:r>
-      <w:r>
-        <w:t>file dialog</w:t>
+        <w:t>The user was able to have the selected input file be processed for Novatel messages</w:t>
+      </w:r>
+    </w:p>
+    <w:p>
+      <w:pPr>
+        <w:pStyle w:val="ListParagraph"/>
+        <w:numPr>
+          <w:ilvl w:val="1"/>
+          <w:numId w:val="1"/>
+        </w:numPr>
+      </w:pPr>
+      <w:r>
+        <w:t>The user was able to create an ASCII tabular output file from the processed Novatel messages.</w:t>
       </w:r>
     </w:p>
     <w:p>
@@ -262,13 +396,137 @@
         </w:numPr>
       </w:pPr>
       <w:r>
-        <w:t xml:space="preserve">Add text entry field to allow the user to type in </w:t>
+        <w:lastRenderedPageBreak/>
+        <w:t>Add a second thread to perform processing while the GUI runs on the main thread</w:t>
+      </w:r>
+    </w:p>
+    <w:p>
+      <w:pPr>
+        <w:pStyle w:val="ListParagraph"/>
+        <w:numPr>
+          <w:ilvl w:val="1"/>
+          <w:numId w:val="1"/>
+        </w:numPr>
+      </w:pPr>
+      <w:r>
+        <w:t>Add a process button to the main GUI dialog</w:t>
+      </w:r>
+    </w:p>
+    <w:p>
+      <w:pPr>
+        <w:pStyle w:val="ListParagraph"/>
+        <w:numPr>
+          <w:ilvl w:val="2"/>
+          <w:numId w:val="1"/>
+        </w:numPr>
+      </w:pPr>
+      <w:r>
+        <w:t xml:space="preserve">Clicking the button will perform </w:t>
+      </w:r>
+      <w:r>
+        <w:t>a series of checks on the selected files</w:t>
+      </w:r>
+    </w:p>
+    <w:p>
+      <w:pPr>
+        <w:pStyle w:val="ListParagraph"/>
+        <w:numPr>
+          <w:ilvl w:val="3"/>
+          <w:numId w:val="1"/>
+        </w:numPr>
+      </w:pPr>
+      <w:r>
+        <w:t xml:space="preserve">If the checks </w:t>
+      </w:r>
+      <w:r>
+        <w:t>pass,</w:t>
+      </w:r>
+      <w:r>
+        <w:t xml:space="preserve"> then the interactive GUI elements (buttons and text entry fields) will be disabled during processing</w:t>
+      </w:r>
+    </w:p>
+    <w:p>
+      <w:pPr>
+        <w:pStyle w:val="ListParagraph"/>
+        <w:numPr>
+          <w:ilvl w:val="3"/>
+          <w:numId w:val="1"/>
+        </w:numPr>
+      </w:pPr>
+      <w:r>
+        <w:t xml:space="preserve">If the permission checks </w:t>
+      </w:r>
+      <w:r>
+        <w:t>fail,</w:t>
+      </w:r>
+      <w:r>
+        <w:t xml:space="preserve"> then a message box will prompt the user with an error message</w:t>
+      </w:r>
+    </w:p>
+    <w:p>
+      <w:pPr>
+        <w:pStyle w:val="ListParagraph"/>
+        <w:numPr>
+          <w:ilvl w:val="1"/>
+          <w:numId w:val="1"/>
+        </w:numPr>
+      </w:pPr>
+      <w:r>
+        <w:t>Create a buffer to read in and process chunks of data from the input file</w:t>
+      </w:r>
+    </w:p>
+    <w:p>
+      <w:pPr>
+        <w:pStyle w:val="ListParagraph"/>
+        <w:numPr>
+          <w:ilvl w:val="1"/>
+          <w:numId w:val="1"/>
+        </w:numPr>
+      </w:pPr>
+      <w:r>
+        <w:t>Write the results into the specified output file</w:t>
+      </w:r>
+    </w:p>
+    <w:p>
+      <w:pPr>
+        <w:pStyle w:val="ListParagraph"/>
+        <w:numPr>
+          <w:ilvl w:val="0"/>
+          <w:numId w:val="1"/>
+        </w:numPr>
+      </w:pPr>
+      <w:r>
+        <w:t>Implementation</w:t>
+      </w:r>
+    </w:p>
+    <w:p>
+      <w:pPr>
+        <w:pStyle w:val="ListParagraph"/>
+        <w:numPr>
+          <w:ilvl w:val="1"/>
+          <w:numId w:val="1"/>
+        </w:numPr>
+      </w:pPr>
+      <w:r>
+        <w:t>Create a QT Window</w:t>
+      </w:r>
+    </w:p>
+    <w:p>
+      <w:pPr>
+        <w:pStyle w:val="ListParagraph"/>
+        <w:numPr>
+          <w:ilvl w:val="1"/>
+          <w:numId w:val="1"/>
+        </w:numPr>
+      </w:pPr>
+      <w:r>
+        <w:t xml:space="preserve">Add </w:t>
       </w:r>
       <w:r>
         <w:t>a</w:t>
       </w:r>
       <w:r>
-        <w:t xml:space="preserve"> file path</w:t>
+        <w:t xml:space="preserve"> QButton to the GUI</w:t>
       </w:r>
     </w:p>
     <w:p>
@@ -280,31 +538,13 @@
         </w:numPr>
       </w:pPr>
       <w:r>
-        <w:t>The text entry field will have placeholder text until the field is otherwise populated</w:t>
-      </w:r>
-    </w:p>
-    <w:p>
-      <w:pPr>
-        <w:pStyle w:val="ListParagraph"/>
-        <w:numPr>
-          <w:ilvl w:val="1"/>
-          <w:numId w:val="1"/>
-        </w:numPr>
-      </w:pPr>
-      <w:r>
-        <w:t xml:space="preserve">Add </w:t>
-      </w:r>
-      <w:r>
-        <w:t xml:space="preserve">a </w:t>
-      </w:r>
-      <w:r>
-        <w:t xml:space="preserve">button to the main GUI dialog to allow the user to browse for </w:t>
-      </w:r>
-      <w:r>
-        <w:t xml:space="preserve">an output </w:t>
-      </w:r>
-      <w:r>
-        <w:t>file</w:t>
+        <w:t xml:space="preserve">The </w:t>
+      </w:r>
+      <w:r>
+        <w:t>QB</w:t>
+      </w:r>
+      <w:r>
+        <w:t>utton’s text will be set to “Process”</w:t>
       </w:r>
     </w:p>
     <w:p>
@@ -316,73 +556,7 @@
         </w:numPr>
       </w:pPr>
       <w:r>
-        <w:t xml:space="preserve">Browsing for </w:t>
-      </w:r>
-      <w:r>
-        <w:t>a file</w:t>
-      </w:r>
-      <w:r>
-        <w:t xml:space="preserve"> will populate </w:t>
-      </w:r>
-      <w:r>
-        <w:t xml:space="preserve">the </w:t>
-      </w:r>
-      <w:r>
-        <w:t>text entry field</w:t>
-      </w:r>
-    </w:p>
-    <w:p>
-      <w:pPr>
-        <w:pStyle w:val="ListParagraph"/>
-        <w:numPr>
-          <w:ilvl w:val="0"/>
-          <w:numId w:val="1"/>
-        </w:numPr>
-      </w:pPr>
-      <w:r>
-        <w:t>Implementation</w:t>
-      </w:r>
-    </w:p>
-    <w:p>
-      <w:pPr>
-        <w:pStyle w:val="ListParagraph"/>
-        <w:numPr>
-          <w:ilvl w:val="1"/>
-          <w:numId w:val="1"/>
-        </w:numPr>
-      </w:pPr>
-      <w:r>
-        <w:t>Create a QT Window</w:t>
-      </w:r>
-    </w:p>
-    <w:p>
-      <w:pPr>
-        <w:pStyle w:val="ListParagraph"/>
-        <w:numPr>
-          <w:ilvl w:val="1"/>
-          <w:numId w:val="1"/>
-        </w:numPr>
-      </w:pPr>
-      <w:r>
-        <w:t>Add a QTextEdit that has an example file path as placeholder text</w:t>
-      </w:r>
-    </w:p>
-    <w:p>
-      <w:pPr>
-        <w:pStyle w:val="ListParagraph"/>
-        <w:numPr>
-          <w:ilvl w:val="1"/>
-          <w:numId w:val="1"/>
-        </w:numPr>
-      </w:pPr>
-      <w:r>
-        <w:t xml:space="preserve">Add </w:t>
-      </w:r>
-      <w:r>
-        <w:t>a</w:t>
-      </w:r>
-      <w:r>
-        <w:t xml:space="preserve"> QButton to the GUI</w:t>
+        <w:t>Using QSpacers place the button underneath both the file selection entry fields and the antenna position selection entry fields</w:t>
       </w:r>
     </w:p>
     <w:p>
@@ -394,22 +568,31 @@
         </w:numPr>
       </w:pPr>
       <w:r>
-        <w:t xml:space="preserve">Upon clicking </w:t>
-      </w:r>
-      <w:r>
-        <w:t xml:space="preserve">the QButton </w:t>
-      </w:r>
-      <w:r>
-        <w:t>prompt the user with</w:t>
-      </w:r>
-      <w:r>
-        <w:t xml:space="preserve"> a </w:t>
-      </w:r>
-      <w:r>
-        <w:t>save</w:t>
-      </w:r>
-      <w:r>
-        <w:t xml:space="preserve"> QFileDialog</w:t>
+        <w:t>Clicking the button will check that a valid input file is selected</w:t>
+      </w:r>
+    </w:p>
+    <w:p>
+      <w:pPr>
+        <w:pStyle w:val="ListParagraph"/>
+        <w:numPr>
+          <w:ilvl w:val="3"/>
+          <w:numId w:val="1"/>
+        </w:numPr>
+      </w:pPr>
+      <w:r>
+        <w:t>If one is selected, then the file will be checked for READ permissions</w:t>
+      </w:r>
+    </w:p>
+    <w:p>
+      <w:pPr>
+        <w:pStyle w:val="ListParagraph"/>
+        <w:numPr>
+          <w:ilvl w:val="3"/>
+          <w:numId w:val="1"/>
+        </w:numPr>
+      </w:pPr>
+      <w:r>
+        <w:t>If no file is selected, then a QMessageBox will prompt the user with a “read permissions error” dialog</w:t>
       </w:r>
     </w:p>
     <w:p>
@@ -421,13 +604,112 @@
         </w:numPr>
       </w:pPr>
       <w:r>
-        <w:t xml:space="preserve">Browsing for an </w:t>
-      </w:r>
-      <w:r>
-        <w:t>output</w:t>
-      </w:r>
-      <w:r>
-        <w:t xml:space="preserve"> file populates its corresponding QTextEdit and highlights the border of the QTextEdit green</w:t>
+        <w:t>If no output or log files are selected, then they will be generated based on the input file before continuing</w:t>
+      </w:r>
+    </w:p>
+    <w:p>
+      <w:pPr>
+        <w:pStyle w:val="ListParagraph"/>
+        <w:numPr>
+          <w:ilvl w:val="1"/>
+          <w:numId w:val="1"/>
+        </w:numPr>
+      </w:pPr>
+      <w:r>
+        <w:t>Data structures were created to handle Novatel Headers, BestXYZ, Time, and Range messages</w:t>
+      </w:r>
+    </w:p>
+    <w:p>
+      <w:pPr>
+        <w:pStyle w:val="ListParagraph"/>
+        <w:numPr>
+          <w:ilvl w:val="1"/>
+          <w:numId w:val="1"/>
+        </w:numPr>
+      </w:pPr>
+      <w:r>
+        <w:t>Add a QThread to handle message processing without locking the GUI</w:t>
+      </w:r>
+    </w:p>
+    <w:p>
+      <w:pPr>
+        <w:pStyle w:val="ListParagraph"/>
+        <w:numPr>
+          <w:ilvl w:val="2"/>
+          <w:numId w:val="1"/>
+        </w:numPr>
+      </w:pPr>
+      <w:r>
+        <w:t xml:space="preserve">A ring buffer </w:t>
+      </w:r>
+      <w:r>
+        <w:t>was</w:t>
+      </w:r>
+      <w:r>
+        <w:t xml:space="preserve"> used to process data in chunks</w:t>
+      </w:r>
+    </w:p>
+    <w:p>
+      <w:pPr>
+        <w:pStyle w:val="ListParagraph"/>
+        <w:numPr>
+          <w:ilvl w:val="3"/>
+          <w:numId w:val="1"/>
+        </w:numPr>
+      </w:pPr>
+      <w:r>
+        <w:t xml:space="preserve">A read and write pointer </w:t>
+      </w:r>
+      <w:r>
+        <w:t>keeps</w:t>
+      </w:r>
+      <w:r>
+        <w:t xml:space="preserve"> the track of the indexes that contain unprocessed data</w:t>
+      </w:r>
+    </w:p>
+    <w:p>
+      <w:pPr>
+        <w:pStyle w:val="ListParagraph"/>
+        <w:numPr>
+          <w:ilvl w:val="3"/>
+          <w:numId w:val="1"/>
+        </w:numPr>
+      </w:pPr>
+      <w:r>
+        <w:t xml:space="preserve">The size of the data allocated between the read and write pointers </w:t>
+      </w:r>
+      <w:r>
+        <w:t xml:space="preserve">is </w:t>
+      </w:r>
+      <w:r>
+        <w:t>used to determine when more data should be read from the file</w:t>
+      </w:r>
+    </w:p>
+    <w:p>
+      <w:pPr>
+        <w:pStyle w:val="ListParagraph"/>
+        <w:numPr>
+          <w:ilvl w:val="2"/>
+          <w:numId w:val="1"/>
+        </w:numPr>
+      </w:pPr>
+      <w:r>
+        <w:t>Each BestXYZ message is written to the output file immediately after being processed</w:t>
+      </w:r>
+    </w:p>
+    <w:p>
+      <w:pPr>
+        <w:pStyle w:val="ListParagraph"/>
+        <w:numPr>
+          <w:ilvl w:val="1"/>
+          <w:numId w:val="1"/>
+        </w:numPr>
+      </w:pPr>
+      <w:r>
+        <w:t xml:space="preserve">When all data has been processed the GUI QButtons and QTextEdits are </w:t>
+      </w:r>
+      <w:r>
+        <w:t>re-enabled and can be used for another round of processing</w:t>
       </w:r>
     </w:p>
     <w:p>
@@ -467,109 +749,140 @@
         </w:numPr>
       </w:pPr>
       <w:r>
-        <w:t xml:space="preserve">Verify that an </w:t>
-      </w:r>
-      <w:r>
-        <w:t>Output</w:t>
-      </w:r>
-      <w:r>
-        <w:t xml:space="preserve"> File text entry field is present on the GUI</w:t>
-      </w:r>
-    </w:p>
-    <w:p>
-      <w:pPr>
-        <w:pStyle w:val="ListParagraph"/>
-        <w:numPr>
-          <w:ilvl w:val="1"/>
-          <w:numId w:val="1"/>
-        </w:numPr>
-      </w:pPr>
-      <w:r>
-        <w:t>Verify that the user can type into the text entry field</w:t>
-      </w:r>
-    </w:p>
-    <w:p>
-      <w:pPr>
-        <w:pStyle w:val="ListParagraph"/>
-        <w:numPr>
-          <w:ilvl w:val="1"/>
-          <w:numId w:val="1"/>
-        </w:numPr>
-      </w:pPr>
-      <w:r>
-        <w:t>Verify that a button with a folder icon exists to the right of the text entry</w:t>
-      </w:r>
-      <w:r>
-        <w:t xml:space="preserve"> field</w:t>
-      </w:r>
-    </w:p>
-    <w:p>
-      <w:pPr>
-        <w:pStyle w:val="ListParagraph"/>
-        <w:numPr>
-          <w:ilvl w:val="1"/>
-          <w:numId w:val="1"/>
-        </w:numPr>
-      </w:pPr>
-      <w:r>
-        <w:t xml:space="preserve">Use the folder button to pop up the standard </w:t>
-      </w:r>
-      <w:r>
-        <w:t xml:space="preserve">save </w:t>
-      </w:r>
-      <w:r>
-        <w:t>file dialog</w:t>
-      </w:r>
-    </w:p>
-    <w:p>
-      <w:pPr>
-        <w:pStyle w:val="ListParagraph"/>
-        <w:numPr>
-          <w:ilvl w:val="1"/>
-          <w:numId w:val="1"/>
-        </w:numPr>
-      </w:pPr>
-      <w:r>
-        <w:t>Cancel the dialog, verifying that no file path is entered in the text entry</w:t>
-      </w:r>
-    </w:p>
-    <w:p>
-      <w:pPr>
-        <w:pStyle w:val="ListParagraph"/>
-        <w:numPr>
-          <w:ilvl w:val="1"/>
-          <w:numId w:val="1"/>
-        </w:numPr>
-      </w:pPr>
-      <w:r>
-        <w:t>Reopen the standard save file dialog</w:t>
-      </w:r>
-    </w:p>
-    <w:p>
-      <w:pPr>
-        <w:pStyle w:val="ListParagraph"/>
-        <w:numPr>
-          <w:ilvl w:val="1"/>
-          <w:numId w:val="1"/>
-        </w:numPr>
-      </w:pPr>
-      <w:r>
-        <w:t>Browse for a file and verify that the file path is automatically entered into the text field to the left of it.</w:t>
-      </w:r>
-    </w:p>
-    <w:p>
-      <w:pPr>
-        <w:pStyle w:val="ListParagraph"/>
-        <w:numPr>
-          <w:ilvl w:val="1"/>
-          <w:numId w:val="1"/>
-        </w:numPr>
-      </w:pPr>
-      <w:r>
-        <w:t>Verify that the border of the text entry field is changed to green</w:t>
+        <w:t>Type an incorrect file path into input file. For example: “&lt;&gt;&gt;&lt;(32kl”</w:t>
+      </w:r>
+    </w:p>
+    <w:p>
+      <w:pPr>
+        <w:pStyle w:val="ListParagraph"/>
+        <w:numPr>
+          <w:ilvl w:val="1"/>
+          <w:numId w:val="1"/>
+        </w:numPr>
+      </w:pPr>
+      <w:r>
+        <w:t>Click the process QButton and verify that an error QMessageBox prompts the user</w:t>
+      </w:r>
+    </w:p>
+    <w:p>
+      <w:pPr>
+        <w:pStyle w:val="ListParagraph"/>
+        <w:numPr>
+          <w:ilvl w:val="1"/>
+          <w:numId w:val="1"/>
+        </w:numPr>
+      </w:pPr>
+      <w:r>
+        <w:t>Repeat steps 4.2 and 4.3 for output and log file QTextEdit entry fields</w:t>
+      </w:r>
+    </w:p>
+    <w:p>
+      <w:pPr>
+        <w:pStyle w:val="ListParagraph"/>
+        <w:numPr>
+          <w:ilvl w:val="1"/>
+          <w:numId w:val="1"/>
+        </w:numPr>
+      </w:pPr>
+      <w:r>
+        <w:t>Select a valid reference receiver dataset input file</w:t>
+      </w:r>
+    </w:p>
+    <w:p>
+      <w:pPr>
+        <w:pStyle w:val="ListParagraph"/>
+        <w:numPr>
+          <w:ilvl w:val="1"/>
+          <w:numId w:val="1"/>
+        </w:numPr>
+      </w:pPr>
+      <w:r>
+        <w:t xml:space="preserve">Input 0, 0, 0 into the </w:t>
+      </w:r>
+      <w:r>
+        <w:t>E, F, and G QTextEdit entry fields</w:t>
+      </w:r>
+    </w:p>
+    <w:p>
+      <w:pPr>
+        <w:pStyle w:val="ListParagraph"/>
+        <w:numPr>
+          <w:ilvl w:val="1"/>
+          <w:numId w:val="1"/>
+        </w:numPr>
+      </w:pPr>
+      <w:r>
+        <w:lastRenderedPageBreak/>
+        <w:t xml:space="preserve">Click the process </w:t>
+      </w:r>
+      <w:r>
+        <w:t>button and</w:t>
+      </w:r>
+      <w:r>
+        <w:t xml:space="preserve"> verify that all buttons and text entry fields are disabled (greyed out)</w:t>
+      </w:r>
+    </w:p>
+    <w:p>
+      <w:pPr>
+        <w:pStyle w:val="ListParagraph"/>
+        <w:numPr>
+          <w:ilvl w:val="1"/>
+          <w:numId w:val="1"/>
+        </w:numPr>
+      </w:pPr>
+      <w:r>
+        <w:t>Verify that the GUI is not locked up by hovering the mouse over to the upper right hand of the application and checking that the OS specific buttons are still interactive</w:t>
+      </w:r>
+    </w:p>
+    <w:p>
+      <w:pPr>
+        <w:pStyle w:val="ListParagraph"/>
+        <w:numPr>
+          <w:ilvl w:val="1"/>
+          <w:numId w:val="1"/>
+        </w:numPr>
+      </w:pPr>
+      <w:r>
+        <w:t>When the processing is finished, check that the GUI is interactive once more</w:t>
+      </w:r>
+    </w:p>
+    <w:p>
+      <w:pPr>
+        <w:pStyle w:val="ListParagraph"/>
+        <w:numPr>
+          <w:ilvl w:val="1"/>
+          <w:numId w:val="1"/>
+        </w:numPr>
+      </w:pPr>
+      <w:r>
+        <w:t>The data was validated by analyzing the delta E, F, G coordinates and the delta RSS values for consistency</w:t>
+      </w:r>
+    </w:p>
+    <w:p>
+      <w:pPr>
+        <w:pStyle w:val="ListParagraph"/>
+        <w:numPr>
+          <w:ilvl w:val="1"/>
+          <w:numId w:val="1"/>
+        </w:numPr>
+      </w:pPr>
+      <w:r>
+        <w:t>Repeat steps 4.5 through 4.</w:t>
+      </w:r>
+      <w:r>
+        <w:t>10</w:t>
+      </w:r>
+      <w:r>
+        <w:t xml:space="preserve"> but </w:t>
+      </w:r>
+      <w:r>
+        <w:t>this time load the E, F, and G coordinates in meters from a valid file</w:t>
       </w:r>
       <w:bookmarkStart w:id="0" w:name="_GoBack"/>
       <w:bookmarkEnd w:id="0"/>
+      <w:r>
+        <w:t xml:space="preserve"> </w:t>
+      </w:r>
     </w:p>
     <w:sectPr>
       <w:pgSz w:w="12240" w:h="15840"/>

</xml_diff>